<commit_message>
added js files and other resouces
</commit_message>
<xml_diff>
--- a/HTML/Homework.docx
+++ b/HTML/Homework.docx
@@ -195,29 +195,7 @@
           <w:szCs w:val="24"/>
           <w:lang w:val="en-US"/>
         </w:rPr>
-        <w:t xml:space="preserve"> (</w:t>
-      </w:r>
-      <w:proofErr w:type="spellStart"/>
-      <w:r>
-        <w:rPr>
-          <w:b/>
-          <w:bCs/>
-          <w:sz w:val="24"/>
-          <w:szCs w:val="24"/>
-          <w:lang w:val="en-US"/>
-        </w:rPr>
-        <w:t>css</w:t>
-      </w:r>
-      <w:proofErr w:type="spellEnd"/>
-      <w:r>
-        <w:rPr>
-          <w:b/>
-          <w:bCs/>
-          <w:sz w:val="24"/>
-          <w:szCs w:val="24"/>
-          <w:lang w:val="en-US"/>
-        </w:rPr>
-        <w:t>)</w:t>
+        <w:t xml:space="preserve"> (css)</w:t>
       </w:r>
     </w:p>
     <w:p>
@@ -531,29 +509,7 @@
           <w:szCs w:val="24"/>
           <w:lang w:val="en-US"/>
         </w:rPr>
-        <w:t>(</w:t>
-      </w:r>
-      <w:proofErr w:type="spellStart"/>
-      <w:r>
-        <w:rPr>
-          <w:b/>
-          <w:bCs/>
-          <w:sz w:val="24"/>
-          <w:szCs w:val="24"/>
-          <w:lang w:val="en-US"/>
-        </w:rPr>
-        <w:t>css</w:t>
-      </w:r>
-      <w:proofErr w:type="spellEnd"/>
-      <w:r>
-        <w:rPr>
-          <w:b/>
-          <w:bCs/>
-          <w:sz w:val="24"/>
-          <w:szCs w:val="24"/>
-          <w:lang w:val="en-US"/>
-        </w:rPr>
-        <w:t>)</w:t>
+        <w:t>(css)</w:t>
       </w:r>
     </w:p>
     <w:p>
@@ -844,29 +800,7 @@
           <w:szCs w:val="24"/>
           <w:lang w:val="en-US"/>
         </w:rPr>
-        <w:t>(</w:t>
-      </w:r>
-      <w:proofErr w:type="spellStart"/>
-      <w:r>
-        <w:rPr>
-          <w:b/>
-          <w:bCs/>
-          <w:sz w:val="24"/>
-          <w:szCs w:val="24"/>
-          <w:lang w:val="en-US"/>
-        </w:rPr>
-        <w:t>css</w:t>
-      </w:r>
-      <w:proofErr w:type="spellEnd"/>
-      <w:r>
-        <w:rPr>
-          <w:b/>
-          <w:bCs/>
-          <w:sz w:val="24"/>
-          <w:szCs w:val="24"/>
-          <w:lang w:val="en-US"/>
-        </w:rPr>
-        <w:t>)</w:t>
+        <w:t>(css)</w:t>
       </w:r>
     </w:p>
     <w:p>
@@ -1013,29 +947,7 @@
           <w:szCs w:val="24"/>
           <w:lang w:val="en-US"/>
         </w:rPr>
-        <w:t>Note: (</w:t>
-      </w:r>
-      <w:proofErr w:type="spellStart"/>
-      <w:r>
-        <w:rPr>
-          <w:b/>
-          <w:bCs/>
-          <w:sz w:val="24"/>
-          <w:szCs w:val="24"/>
-          <w:lang w:val="en-US"/>
-        </w:rPr>
-        <w:t>css</w:t>
-      </w:r>
-      <w:proofErr w:type="spellEnd"/>
-      <w:r>
-        <w:rPr>
-          <w:b/>
-          <w:bCs/>
-          <w:sz w:val="24"/>
-          <w:szCs w:val="24"/>
-          <w:lang w:val="en-US"/>
-        </w:rPr>
-        <w:t>)</w:t>
+        <w:t>Note: (css)</w:t>
       </w:r>
     </w:p>
     <w:p>
@@ -1450,25 +1362,7 @@
           <w:szCs w:val="24"/>
           <w:lang w:val="en-US"/>
         </w:rPr>
-        <w:t xml:space="preserve"> (</w:t>
-      </w:r>
-      <w:proofErr w:type="spellStart"/>
-      <w:r>
-        <w:rPr>
-          <w:sz w:val="24"/>
-          <w:szCs w:val="24"/>
-          <w:lang w:val="en-US"/>
-        </w:rPr>
-        <w:t>youtube</w:t>
-      </w:r>
-      <w:proofErr w:type="spellEnd"/>
-      <w:r>
-        <w:rPr>
-          <w:sz w:val="24"/>
-          <w:szCs w:val="24"/>
-          <w:lang w:val="en-US"/>
-        </w:rPr>
-        <w:t xml:space="preserve"> clone)</w:t>
+        <w:t xml:space="preserve"> (youtube clone)</w:t>
       </w:r>
     </w:p>
     <w:p>
@@ -1494,25 +1388,7 @@
           <w:lang w:val="en-US"/>
         </w:rPr>
         <w:tab/>
-        <w:t xml:space="preserve">Come up with a plan – which sections of the page should be grouped together (e.g. the navigation bar vs the video vs the sidebar </w:t>
-      </w:r>
-      <w:proofErr w:type="spellStart"/>
-      <w:r>
-        <w:rPr>
-          <w:sz w:val="24"/>
-          <w:szCs w:val="24"/>
-          <w:lang w:val="en-US"/>
-        </w:rPr>
-        <w:t>etc</w:t>
-      </w:r>
-      <w:proofErr w:type="spellEnd"/>
-      <w:r>
-        <w:rPr>
-          <w:sz w:val="24"/>
-          <w:szCs w:val="24"/>
-          <w:lang w:val="en-US"/>
-        </w:rPr>
-        <w:t>)?</w:t>
+        <w:t>Come up with a plan – which sections of the page should be grouped together (e.g. the navigation bar vs the video vs the sidebar etc)?</w:t>
       </w:r>
     </w:p>
     <w:p>
@@ -1590,25 +1466,7 @@
           <w:lang w:val="en-US"/>
         </w:rPr>
         <w:tab/>
-        <w:t xml:space="preserve">Now let’s start filling in those </w:t>
-      </w:r>
-      <w:proofErr w:type="spellStart"/>
-      <w:r>
-        <w:rPr>
-          <w:sz w:val="24"/>
-          <w:szCs w:val="24"/>
-          <w:lang w:val="en-US"/>
-        </w:rPr>
-        <w:t>divs</w:t>
-      </w:r>
-      <w:proofErr w:type="spellEnd"/>
-      <w:r>
-        <w:rPr>
-          <w:sz w:val="24"/>
-          <w:szCs w:val="24"/>
-          <w:lang w:val="en-US"/>
-        </w:rPr>
-        <w:t xml:space="preserve"> with content by creating the navbar.</w:t>
+        <w:t>Now let’s start filling in those divs with content by creating the navbar.</w:t>
       </w:r>
     </w:p>
     <w:p>
@@ -1898,6 +1756,87 @@
     <w:p>
       <w:pPr>
         <w:rPr>
+          <w:b/>
+          <w:bCs/>
+          <w:sz w:val="24"/>
+          <w:szCs w:val="24"/>
+          <w:lang w:val="en-US"/>
+        </w:rPr>
+      </w:pPr>
+    </w:p>
+    <w:p>
+      <w:pPr>
+        <w:rPr>
+          <w:b/>
+          <w:bCs/>
+          <w:sz w:val="24"/>
+          <w:szCs w:val="24"/>
+          <w:lang w:val="en-US"/>
+        </w:rPr>
+      </w:pPr>
+    </w:p>
+    <w:p>
+      <w:pPr>
+        <w:rPr>
+          <w:b/>
+          <w:bCs/>
+          <w:sz w:val="24"/>
+          <w:szCs w:val="24"/>
+          <w:lang w:val="en-US"/>
+        </w:rPr>
+      </w:pPr>
+    </w:p>
+    <w:p>
+      <w:pPr>
+        <w:rPr>
+          <w:b/>
+          <w:bCs/>
+          <w:sz w:val="24"/>
+          <w:szCs w:val="24"/>
+          <w:lang w:val="en-US"/>
+        </w:rPr>
+      </w:pPr>
+    </w:p>
+    <w:p>
+      <w:pPr>
+        <w:rPr>
+          <w:b/>
+          <w:bCs/>
+          <w:sz w:val="24"/>
+          <w:szCs w:val="24"/>
+          <w:lang w:val="en-US"/>
+        </w:rPr>
+      </w:pPr>
+    </w:p>
+    <w:p>
+      <w:pPr>
+        <w:rPr>
+          <w:sz w:val="24"/>
+          <w:szCs w:val="24"/>
+          <w:lang w:val="en-US"/>
+        </w:rPr>
+      </w:pPr>
+      <w:r>
+        <w:rPr>
+          <w:sz w:val="24"/>
+          <w:szCs w:val="24"/>
+          <w:lang w:val="en-US"/>
+        </w:rPr>
+        <w:lastRenderedPageBreak/>
+        <w:t>Create a sign-up form that will include the following items</w:t>
+      </w:r>
+      <w:r>
+        <w:rPr>
+          <w:sz w:val="24"/>
+          <w:szCs w:val="24"/>
+          <w:lang w:val="en-US"/>
+        </w:rPr>
+        <w:t>:</w:t>
+      </w:r>
+    </w:p>
+    <w:p>
+      <w:pPr>
+        <w:rPr>
           <w:sz w:val="24"/>
           <w:szCs w:val="24"/>
           <w:lang w:val="en-US"/>
@@ -1921,31 +1860,8 @@
         </w:rPr>
         <w:t>: sign up to our web development courses:</w:t>
       </w:r>
-    </w:p>
-    <w:p>
-      <w:pPr>
-        <w:rPr>
-          <w:sz w:val="24"/>
-          <w:szCs w:val="24"/>
-          <w:lang w:val="en-US"/>
-        </w:rPr>
-      </w:pPr>
-      <w:r>
-        <w:rPr>
-          <w:sz w:val="24"/>
-          <w:szCs w:val="24"/>
-          <w:lang w:val="en-US"/>
-        </w:rPr>
-        <w:t>Create a sign-up form that will include the following items</w:t>
-      </w:r>
-      <w:r>
-        <w:rPr>
-          <w:sz w:val="24"/>
-          <w:szCs w:val="24"/>
-          <w:lang w:val="en-US"/>
-        </w:rPr>
-        <w:t>:</w:t>
-      </w:r>
+      <w:bookmarkStart w:id="0" w:name="_GoBack"/>
+      <w:bookmarkEnd w:id="0"/>
     </w:p>
     <w:p>
       <w:pPr>
@@ -2044,7 +1960,6 @@
           <w:szCs w:val="24"/>
           <w:lang w:val="en-US"/>
         </w:rPr>
-        <w:lastRenderedPageBreak/>
         <w:t>=== text area to write a message</w:t>
       </w:r>
     </w:p>
@@ -2323,8 +2238,6 @@
           <w:lang w:val="en-US"/>
         </w:rPr>
       </w:pPr>
-      <w:bookmarkStart w:id="0" w:name="_GoBack"/>
-      <w:bookmarkEnd w:id="0"/>
     </w:p>
     <w:sectPr>
       <w:pgSz w:w="12240" w:h="15840"/>

</xml_diff>